<commit_message>
Project Plan and Status Report
Finished the Project Plan.
Compiled the Status Report for week 7.
</commit_message>
<xml_diff>
--- a/Status Report/Status Report Week 7.docx
+++ b/Status Report/Status Report Week 7.docx
@@ -599,6 +599,15 @@
           </w:pPr>
         </w:p>
         <w:p>
+          <w:r>
+            <w:rPr>
+              <w:b/>
+              <w:bCs/>
+            </w:rPr>
+            <w:t>Hardware Mounting</w:t>
+          </w:r>
+        </w:p>
+        <w:p>
           <w:pPr>
             <w:pStyle w:val="Default"/>
             <w:jc w:val="both"/>
@@ -606,12 +615,24 @@
           <w:r>
             <w:t xml:space="preserve">This week, Ander and Ruffin got the design approval check-off for constructing the mounting bar for the stereoscopic cameras. The design includes a flexible mounting schematic where the spacing between the sensors can be controlled by 2 centimeter increments. The design also includes robust mounting solutions to prevent undesirable augmented movements that would later invalidate the calibration of the cameras after operation. </w:t>
           </w:r>
+          <w:r>
+            <w:t>The 2 cameras that we are using are Logitech HD1080p cameras.</w:t>
+          </w:r>
         </w:p>
         <w:p>
           <w:pPr>
             <w:pStyle w:val="Default"/>
             <w:jc w:val="both"/>
           </w:pPr>
+        </w:p>
+        <w:p>
+          <w:r>
+            <w:rPr>
+              <w:b/>
+              <w:bCs/>
+            </w:rPr>
+            <w:t>Stereoscopic Calibration and Image Acquisition</w:t>
+          </w:r>
         </w:p>
         <w:p>
           <w:pPr>
@@ -707,6 +728,272 @@
           </w:pPr>
         </w:p>
         <w:p>
+          <w:r>
+            <w:rPr>
+              <w:b/>
+              <w:bCs/>
+            </w:rPr>
+            <w:t>Line detection</w:t>
+          </w:r>
+        </w:p>
+        <w:p>
+          <w:pPr>
+            <w:jc w:val="both"/>
+          </w:pPr>
+          <w:r>
+            <w:t>We began line detection this week using the algorithm presented in the “GOLD Report” which we previously reviewed. The algorithm works by finding areas of increased relative brightness in order to identify white lines despite the overall brightness or shading in the image. The underlying assumption is that the white lines will be the brightest pixels among the neighborhood of pixels to which they belong. Then, given a specified width we expect the lane line to be, the algorithm will pick out pixels which have a greater brightness than the pixels outside that width. When areas of potential white lines are found and identified via a binary image, we then pass that binary image to a Hough transform to find the significant lines, which should correspond to the lane lines in the grass.</w:t>
+          </w:r>
+        </w:p>
+        <w:p>
+          <w:pPr>
+            <w:jc w:val="both"/>
+          </w:pPr>
+          <w:r>
+            <w:lastRenderedPageBreak/>
+            <w:t xml:space="preserve">Currently, this method struggles because we have not combined grass detection with this algorithm. Areas of patchy grass sometimes have </w:t>
+          </w:r>
+          <w:proofErr w:type="gramStart"/>
+          <w:r>
+            <w:t>a brightness</w:t>
+          </w:r>
+          <w:proofErr w:type="gramEnd"/>
+          <w:r>
+            <w:t xml:space="preserve"> similar to the lane lines, so if we can filter the majority of those out, the line identification strength can be greatly improved.</w:t>
+          </w:r>
+        </w:p>
+        <w:p>
+          <w:pPr>
+            <w:jc w:val="both"/>
+          </w:pPr>
+          <w:r>
+            <w:rPr>
+              <w:b/>
+              <w:bCs/>
+            </w:rPr>
+            <w:t>Grass Filter</w:t>
+          </w:r>
+        </w:p>
+        <w:p>
+          <w:pPr>
+            <w:jc w:val="both"/>
+          </w:pPr>
+          <w:r>
+            <w:t>Grass filter work began with attempting to classify points manually in HSV space, similarly to the way the fruit detection project was completed. We decided that this method, while fast, was not sufficient for this project due to the fact that it could not identify lines that were further away from the robot, and spots on the ground that did not have much grass were frequently identified as line pixels. Dilation and erosion were not enough to overcome these problems. Figure 1 contains images that are representative of the problem described. Some lines were identified as substantially grass, and other regions of grass that were patchy were identified as lines.</w:t>
+          </w:r>
+        </w:p>
+        <w:tbl>
+          <w:tblPr>
+            <w:tblStyle w:val="TableGrid"/>
+            <w:tblW w:w="0" w:type="auto"/>
+            <w:tblLook w:val="04A0" w:firstRow="1" w:lastRow="0" w:firstColumn="1" w:lastColumn="0" w:noHBand="0" w:noVBand="1"/>
+          </w:tblPr>
+          <w:tblGrid>
+            <w:gridCol w:w="4788"/>
+            <w:gridCol w:w="4788"/>
+          </w:tblGrid>
+          <w:tr>
+            <w:tc>
+              <w:tcPr>
+                <w:tcW w:w="4788" w:type="dxa"/>
+                <w:tcBorders>
+                  <w:top w:val="nil"/>
+                  <w:left w:val="nil"/>
+                  <w:bottom w:val="nil"/>
+                  <w:right w:val="nil"/>
+                </w:tcBorders>
+              </w:tcPr>
+              <w:p>
+                <w:pPr>
+                  <w:jc w:val="center"/>
+                </w:pPr>
+                <w:r>
+                  <w:rPr>
+                    <w:noProof/>
+                  </w:rPr>
+                  <w:drawing>
+                    <wp:inline distT="0" distB="0" distL="0" distR="0" wp14:anchorId="55344F99" wp14:editId="52DE7327">
+                      <wp:extent cx="2406650" cy="1812204"/>
+                      <wp:effectExtent l="0" t="0" r="0" b="0"/>
+                      <wp:docPr id="2" name="Picture 2" descr="img14681"/>
+                      <wp:cNvGraphicFramePr>
+                        <a:graphicFrameLocks xmlns:a="http://schemas.openxmlformats.org/drawingml/2006/main" noChangeAspect="1"/>
+                      </wp:cNvGraphicFramePr>
+                      <a:graphic xmlns:a="http://schemas.openxmlformats.org/drawingml/2006/main">
+                        <a:graphicData uri="http://schemas.openxmlformats.org/drawingml/2006/picture">
+                          <pic:pic xmlns:pic="http://schemas.openxmlformats.org/drawingml/2006/picture">
+                            <pic:nvPicPr>
+                              <pic:cNvPr id="0" name="Picture 2" descr="img14681"/>
+                              <pic:cNvPicPr>
+                                <a:picLocks noChangeAspect="1" noChangeArrowheads="1"/>
+                              </pic:cNvPicPr>
+                            </pic:nvPicPr>
+                            <pic:blipFill>
+                              <a:blip r:embed="rId10" r:link="rId11">
+                                <a:extLst>
+                                  <a:ext uri="{28A0092B-C50C-407E-A947-70E740481C1C}">
+                                    <a14:useLocalDpi xmlns:a14="http://schemas.microsoft.com/office/drawing/2010/main" val="0"/>
+                                  </a:ext>
+                                </a:extLst>
+                              </a:blip>
+                              <a:srcRect/>
+                              <a:stretch>
+                                <a:fillRect/>
+                              </a:stretch>
+                            </pic:blipFill>
+                            <pic:spPr bwMode="auto">
+                              <a:xfrm>
+                                <a:off x="0" y="0"/>
+                                <a:ext cx="2416094" cy="1819315"/>
+                              </a:xfrm>
+                              <a:prstGeom prst="rect">
+                                <a:avLst/>
+                              </a:prstGeom>
+                              <a:noFill/>
+                              <a:ln>
+                                <a:noFill/>
+                              </a:ln>
+                            </pic:spPr>
+                          </pic:pic>
+                        </a:graphicData>
+                      </a:graphic>
+                    </wp:inline>
+                  </w:drawing>
+                </w:r>
+              </w:p>
+            </w:tc>
+            <w:tc>
+              <w:tcPr>
+                <w:tcW w:w="4788" w:type="dxa"/>
+                <w:tcBorders>
+                  <w:top w:val="nil"/>
+                  <w:left w:val="nil"/>
+                  <w:bottom w:val="nil"/>
+                  <w:right w:val="nil"/>
+                </w:tcBorders>
+              </w:tcPr>
+              <w:p>
+                <w:pPr>
+                  <w:jc w:val="center"/>
+                </w:pPr>
+                <w:r>
+                  <w:rPr>
+                    <w:noProof/>
+                  </w:rPr>
+                  <w:drawing>
+                    <wp:inline distT="0" distB="0" distL="0" distR="0" wp14:anchorId="3AF47F74" wp14:editId="50CA4847">
+                      <wp:extent cx="2834640" cy="1995688"/>
+                      <wp:effectExtent l="0" t="0" r="3810" b="5080"/>
+                      <wp:docPr id="1" name="Picture 1" descr="filteredImg"/>
+                      <wp:cNvGraphicFramePr>
+                        <a:graphicFrameLocks xmlns:a="http://schemas.openxmlformats.org/drawingml/2006/main" noChangeAspect="1"/>
+                      </wp:cNvGraphicFramePr>
+                      <a:graphic xmlns:a="http://schemas.openxmlformats.org/drawingml/2006/main">
+                        <a:graphicData uri="http://schemas.openxmlformats.org/drawingml/2006/picture">
+                          <pic:pic xmlns:pic="http://schemas.openxmlformats.org/drawingml/2006/picture">
+                            <pic:nvPicPr>
+                              <pic:cNvPr id="0" name="Picture 1" descr="filteredImg"/>
+                              <pic:cNvPicPr>
+                                <a:picLocks noChangeAspect="1" noChangeArrowheads="1"/>
+                              </pic:cNvPicPr>
+                            </pic:nvPicPr>
+                            <pic:blipFill>
+                              <a:blip r:embed="rId12" r:link="rId13">
+                                <a:extLst>
+                                  <a:ext uri="{28A0092B-C50C-407E-A947-70E740481C1C}">
+                                    <a14:useLocalDpi xmlns:a14="http://schemas.microsoft.com/office/drawing/2010/main" val="0"/>
+                                  </a:ext>
+                                </a:extLst>
+                              </a:blip>
+                              <a:srcRect/>
+                              <a:stretch>
+                                <a:fillRect/>
+                              </a:stretch>
+                            </pic:blipFill>
+                            <pic:spPr bwMode="auto">
+                              <a:xfrm>
+                                <a:off x="0" y="0"/>
+                                <a:ext cx="2834640" cy="1995688"/>
+                              </a:xfrm>
+                              <a:prstGeom prst="rect">
+                                <a:avLst/>
+                              </a:prstGeom>
+                              <a:noFill/>
+                              <a:ln>
+                                <a:noFill/>
+                              </a:ln>
+                            </pic:spPr>
+                          </pic:pic>
+                        </a:graphicData>
+                      </a:graphic>
+                    </wp:inline>
+                  </w:drawing>
+                </w:r>
+              </w:p>
+            </w:tc>
+          </w:tr>
+          <w:tr>
+            <w:tc>
+              <w:tcPr>
+                <w:tcW w:w="9576" w:type="dxa"/>
+                <w:gridSpan w:val="2"/>
+                <w:tcBorders>
+                  <w:top w:val="nil"/>
+                  <w:left w:val="nil"/>
+                  <w:bottom w:val="nil"/>
+                  <w:right w:val="nil"/>
+                </w:tcBorders>
+              </w:tcPr>
+              <w:p>
+                <w:pPr>
+                  <w:jc w:val="center"/>
+                  <w:rPr>
+                    <w:sz w:val="18"/>
+                    <w:szCs w:val="18"/>
+                  </w:rPr>
+                </w:pPr>
+                <w:r>
+                  <w:rPr>
+                    <w:sz w:val="18"/>
+                    <w:szCs w:val="18"/>
+                  </w:rPr>
+                  <w:t>Figure 1: Demonstrating problems with manual pixel classifications.</w:t>
+                </w:r>
+              </w:p>
+            </w:tc>
+          </w:tr>
+        </w:tbl>
+        <w:p>
+          <w:pPr>
+            <w:jc w:val="both"/>
+            <w:rPr>
+              <w:sz w:val="24"/>
+              <w:szCs w:val="24"/>
+            </w:rPr>
+          </w:pPr>
+        </w:p>
+        <w:p>
+          <w:pPr>
+            <w:jc w:val="both"/>
+          </w:pPr>
+          <w:r>
+            <w:t>After deciding a manual classifier was not enough to complete a grass filter we began work on a SVM to complete the grass filter. This will classify each pixel in RGB space. The first part of this work is acquiring lots of pixels of known type (grass or non</w:t>
+          </w:r>
+          <w:r>
+            <w:t>-</w:t>
+          </w:r>
+          <w:r>
+            <w:t xml:space="preserve">grass) in order to train the SVM. To further this goal we used </w:t>
+          </w:r>
+          <w:proofErr w:type="spellStart"/>
+          <w:r>
+            <w:t>ginput</w:t>
+          </w:r>
+          <w:proofErr w:type="spellEnd"/>
+          <w:r>
+            <w:t xml:space="preserve"> to allow a user to generate selections from each image that are grass pixels and others that are not.</w:t>
+          </w:r>
+        </w:p>
+        <w:p>
           <w:pPr>
             <w:pStyle w:val="Default"/>
             <w:jc w:val="both"/>
@@ -717,8 +1004,6 @@
             <w:pStyle w:val="Default"/>
             <w:jc w:val="both"/>
           </w:pPr>
-          <w:bookmarkStart w:id="0" w:name="_GoBack"/>
-          <w:bookmarkEnd w:id="0"/>
         </w:p>
         <w:tbl>
           <w:tblPr>
@@ -841,11 +1126,16 @@
     <w:p>
       <w:pPr>
         <w:jc w:val="both"/>
+        <w:rPr>
+          <w:rFonts w:asciiTheme="majorHAnsi" w:hAnsiTheme="majorHAnsi"/>
+          <w:sz w:val="24"/>
+          <w:szCs w:val="24"/>
+        </w:rPr>
       </w:pPr>
     </w:p>
     <w:sectPr>
-      <w:headerReference w:type="default" r:id="rId10"/>
-      <w:footerReference w:type="default" r:id="rId11"/>
+      <w:headerReference w:type="default" r:id="rId14"/>
+      <w:footerReference w:type="default" r:id="rId15"/>
       <w:pgSz w:w="12240" w:h="15840"/>
       <w:pgMar w:top="1440" w:right="1440" w:bottom="1440" w:left="1440" w:header="720" w:footer="720" w:gutter="0"/>
       <w:pgNumType w:start="0"/>
@@ -3713,7 +4003,7 @@
 </file>
 
 <file path=customXml/itemProps2.xml><?xml version="1.0" encoding="utf-8"?>
-<ds:datastoreItem xmlns:ds="http://schemas.openxmlformats.org/officeDocument/2006/customXml" ds:itemID="{97567BE8-28E8-4B23-BC20-5029D4150114}">
+<ds:datastoreItem xmlns:ds="http://schemas.openxmlformats.org/officeDocument/2006/customXml" ds:itemID="{58661AC0-FC9F-414A-9830-EDFF74C29EE0}">
   <ds:schemaRefs>
     <ds:schemaRef ds:uri="http://schemas.openxmlformats.org/officeDocument/2006/bibliography"/>
   </ds:schemaRefs>

</xml_diff>

<commit_message>
Status Report Week 7
Added the URL to the status report.
</commit_message>
<xml_diff>
--- a/Status Report/Status Report Week 7.docx
+++ b/Status Report/Status Report Week 7.docx
@@ -728,40 +728,6 @@
           </w:pPr>
         </w:p>
         <w:p>
-          <w:r>
-            <w:rPr>
-              <w:b/>
-              <w:bCs/>
-            </w:rPr>
-            <w:t>Line detection</w:t>
-          </w:r>
-        </w:p>
-        <w:p>
-          <w:pPr>
-            <w:jc w:val="both"/>
-          </w:pPr>
-          <w:r>
-            <w:t>We began line detection this week using the algorithm presented in the “GOLD Report” which we previously reviewed. The algorithm works by finding areas of increased relative brightness in order to identify white lines despite the overall brightness or shading in the image. The underlying assumption is that the white lines will be the brightest pixels among the neighborhood of pixels to which they belong. Then, given a specified width we expect the lane line to be, the algorithm will pick out pixels which have a greater brightness than the pixels outside that width. When areas of potential white lines are found and identified via a binary image, we then pass that binary image to a Hough transform to find the significant lines, which should correspond to the lane lines in the grass.</w:t>
-          </w:r>
-        </w:p>
-        <w:p>
-          <w:pPr>
-            <w:jc w:val="both"/>
-          </w:pPr>
-          <w:r>
-            <w:lastRenderedPageBreak/>
-            <w:t xml:space="preserve">Currently, this method struggles because we have not combined grass detection with this algorithm. Areas of patchy grass sometimes have </w:t>
-          </w:r>
-          <w:proofErr w:type="gramStart"/>
-          <w:r>
-            <w:t>a brightness</w:t>
-          </w:r>
-          <w:proofErr w:type="gramEnd"/>
-          <w:r>
-            <w:t xml:space="preserve"> similar to the lane lines, so if we can filter the majority of those out, the line identification strength can be greatly improved.</w:t>
-          </w:r>
-        </w:p>
-        <w:p>
           <w:pPr>
             <w:jc w:val="both"/>
           </w:pPr>
@@ -810,8 +776,9 @@
                   <w:rPr>
                     <w:noProof/>
                   </w:rPr>
+                  <w:lastRenderedPageBreak/>
                   <w:drawing>
-                    <wp:inline distT="0" distB="0" distL="0" distR="0" wp14:anchorId="55344F99" wp14:editId="52DE7327">
+                    <wp:inline distT="0" distB="0" distL="0" distR="0" wp14:anchorId="36A7979D" wp14:editId="56703DE5">
                       <wp:extent cx="2406650" cy="1812204"/>
                       <wp:effectExtent l="0" t="0" r="0" b="0"/>
                       <wp:docPr id="2" name="Picture 2" descr="img14681"/>
@@ -880,7 +847,7 @@
                     <w:noProof/>
                   </w:rPr>
                   <w:drawing>
-                    <wp:inline distT="0" distB="0" distL="0" distR="0" wp14:anchorId="3AF47F74" wp14:editId="50CA4847">
+                    <wp:inline distT="0" distB="0" distL="0" distR="0" wp14:anchorId="2B036E8F" wp14:editId="3DB51ACC">
                       <wp:extent cx="2834640" cy="1995688"/>
                       <wp:effectExtent l="0" t="0" r="3810" b="5080"/>
                       <wp:docPr id="1" name="Picture 1" descr="filteredImg"/>
@@ -976,13 +943,7 @@
             <w:jc w:val="both"/>
           </w:pPr>
           <w:r>
-            <w:t>After deciding a manual classifier was not enough to complete a grass filter we began work on a SVM to complete the grass filter. This will classify each pixel in RGB space. The first part of this work is acquiring lots of pixels of known type (grass or non</w:t>
-          </w:r>
-          <w:r>
-            <w:t>-</w:t>
-          </w:r>
-          <w:r>
-            <w:t xml:space="preserve">grass) in order to train the SVM. To further this goal we used </w:t>
+            <w:t xml:space="preserve">After deciding a manual classifier was not enough to complete a grass filter we began work on a SVM to complete the grass filter. This will classify each pixel in RGB space. The first part of this work is acquiring lots of pixels of known type (grass or non-grass) in order to train the SVM. To further this goal we used </w:t>
           </w:r>
           <w:proofErr w:type="spellStart"/>
           <w:r>
@@ -991,6 +952,39 @@
           <w:proofErr w:type="spellEnd"/>
           <w:r>
             <w:t xml:space="preserve"> to allow a user to generate selections from each image that are grass pixels and others that are not.</w:t>
+          </w:r>
+        </w:p>
+        <w:p>
+          <w:r>
+            <w:rPr>
+              <w:b/>
+              <w:bCs/>
+            </w:rPr>
+            <w:t>Line detection</w:t>
+          </w:r>
+        </w:p>
+        <w:p>
+          <w:pPr>
+            <w:jc w:val="both"/>
+          </w:pPr>
+          <w:r>
+            <w:t>We began line detection this week using the algorithm presented in the “GOLD Report” which we previously reviewed. The algorithm works by finding areas of increased relative brightness in order to identify white lines despite the overall brightness or shading in the image. The underlying assumption is that the white lines will be the brightest pixels among the neighborhood of pixels to which they belong. Then, given a specified width we expect the lane line to be, the algorithm will pick out pixels which have a greater brightness than the pixels outside that width. When areas of potential white lines are found and identified via a binary image, we then pass that binary image to a Hough transform to find the significant lines, which should correspond to the lane lines in the grass.</w:t>
+          </w:r>
+        </w:p>
+        <w:p>
+          <w:pPr>
+            <w:jc w:val="both"/>
+          </w:pPr>
+          <w:r>
+            <w:t xml:space="preserve">Currently, this method struggles because we have not combined grass detection with this algorithm. Areas of patchy grass sometimes have </w:t>
+          </w:r>
+          <w:proofErr w:type="gramStart"/>
+          <w:r>
+            <w:t>a brightness</w:t>
+          </w:r>
+          <w:proofErr w:type="gramEnd"/>
+          <w:r>
+            <w:t xml:space="preserve"> similar to the lane lines, so if we can filter the majority of those out, the line identification strength can be greatly improved.</w:t>
           </w:r>
         </w:p>
         <w:p>
@@ -1132,10 +1126,47 @@
           <w:szCs w:val="24"/>
         </w:rPr>
       </w:pPr>
+      <w:proofErr w:type="spellStart"/>
+      <w:r>
+        <w:rPr>
+          <w:rFonts w:asciiTheme="majorHAnsi" w:hAnsiTheme="majorHAnsi"/>
+          <w:sz w:val="24"/>
+          <w:szCs w:val="24"/>
+        </w:rPr>
+        <w:t>GitHub</w:t>
+      </w:r>
+      <w:proofErr w:type="spellEnd"/>
+      <w:r>
+        <w:rPr>
+          <w:rFonts w:asciiTheme="majorHAnsi" w:hAnsiTheme="majorHAnsi"/>
+          <w:sz w:val="24"/>
+          <w:szCs w:val="24"/>
+        </w:rPr>
+        <w:t xml:space="preserve"> Repository Location: </w:t>
+      </w:r>
+      <w:hyperlink r:id="rId14" w:history="1">
+        <w:r>
+          <w:rPr>
+            <w:rStyle w:val="Hyperlink"/>
+            <w:rFonts w:asciiTheme="majorHAnsi" w:hAnsiTheme="majorHAnsi"/>
+            <w:sz w:val="24"/>
+            <w:szCs w:val="24"/>
+          </w:rPr>
+          <w:t>https://github.com/rhrt/IGVC-2013-Imaging</w:t>
+        </w:r>
+      </w:hyperlink>
+      <w:r>
+        <w:rPr>
+          <w:rFonts w:asciiTheme="majorHAnsi" w:hAnsiTheme="majorHAnsi"/>
+          <w:sz w:val="24"/>
+          <w:szCs w:val="24"/>
+        </w:rPr>
+        <w:t xml:space="preserve"> </w:t>
+      </w:r>
     </w:p>
     <w:sectPr>
-      <w:headerReference w:type="default" r:id="rId14"/>
-      <w:footerReference w:type="default" r:id="rId15"/>
+      <w:headerReference w:type="default" r:id="rId15"/>
+      <w:footerReference w:type="default" r:id="rId16"/>
       <w:pgSz w:w="12240" w:h="15840"/>
       <w:pgMar w:top="1440" w:right="1440" w:bottom="1440" w:left="1440" w:header="720" w:footer="720" w:gutter="0"/>
       <w:pgNumType w:start="0"/>
@@ -4003,7 +4034,7 @@
 </file>
 
 <file path=customXml/itemProps2.xml><?xml version="1.0" encoding="utf-8"?>
-<ds:datastoreItem xmlns:ds="http://schemas.openxmlformats.org/officeDocument/2006/customXml" ds:itemID="{58661AC0-FC9F-414A-9830-EDFF74C29EE0}">
+<ds:datastoreItem xmlns:ds="http://schemas.openxmlformats.org/officeDocument/2006/customXml" ds:itemID="{9A01BC50-7EA4-4FCB-A849-4646B60191BD}">
   <ds:schemaRefs>
     <ds:schemaRef ds:uri="http://schemas.openxmlformats.org/officeDocument/2006/bibliography"/>
   </ds:schemaRefs>

</xml_diff>